<commit_message>
engine match about to be completed
</commit_message>
<xml_diff>
--- a/Report/Jagadish_Parajuli_21422012_Dissertation_Report.docx
+++ b/Report/Jagadish_Parajuli_21422012_Dissertation_Report.docx
@@ -1223,10 +1223,6 @@
     <w:p/>
     <w:p/>
     <w:p/>
-    <w:p/>
-    <w:p/>
-    <w:p/>
-    <w:p/>
     <w:p>
       <w:pPr>
         <w:spacing w:after="160" w:line="259" w:lineRule="auto"/>
@@ -2527,21 +2523,7 @@
                 <w:sz w:val="22"/>
                 <w:szCs w:val="22"/>
               </w:rPr>
-              <w:t xml:space="preserve">Scheduling and conducting </w:t>
-            </w:r>
-            <w:r>
-              <w:rPr>
-                <w:sz w:val="22"/>
-                <w:szCs w:val="22"/>
-              </w:rPr>
-              <w:t>takes</w:t>
-            </w:r>
-            <w:r>
-              <w:rPr>
-                <w:sz w:val="22"/>
-                <w:szCs w:val="22"/>
-              </w:rPr>
-              <w:t xml:space="preserve"> a lot of time.</w:t>
+              <w:t>Scheduling and conducting takes a lot of time.</w:t>
             </w:r>
           </w:p>
           <w:p>
@@ -2585,14 +2567,7 @@
                 <w:sz w:val="22"/>
                 <w:szCs w:val="22"/>
               </w:rPr>
-              <w:t>requirement</w:t>
-            </w:r>
-            <w:r>
-              <w:rPr>
-                <w:sz w:val="22"/>
-                <w:szCs w:val="22"/>
-              </w:rPr>
-              <w:t xml:space="preserve"> gathering technique due to </w:t>
+              <w:t xml:space="preserve">requirement gathering technique due to </w:t>
             </w:r>
             <w:r>
               <w:rPr>
@@ -2606,14 +2581,7 @@
                 <w:sz w:val="22"/>
                 <w:szCs w:val="22"/>
               </w:rPr>
-              <w:t xml:space="preserve"> unique ability to provide in-depth and personalized insights </w:t>
-            </w:r>
-            <w:r>
-              <w:rPr>
-                <w:sz w:val="22"/>
-                <w:szCs w:val="22"/>
-              </w:rPr>
-              <w:t xml:space="preserve">directly </w:t>
+              <w:t xml:space="preserve"> unique ability to provide in-depth and personalized insights directly </w:t>
             </w:r>
             <w:r>
               <w:rPr>
@@ -2627,21 +2595,7 @@
                 <w:sz w:val="22"/>
                 <w:szCs w:val="22"/>
               </w:rPr>
-              <w:t xml:space="preserve"> users. This approach allows for a proper exploration of individual perspectives, requirements, preferences, and expectations in system solution. It also </w:t>
-            </w:r>
-            <w:r>
-              <w:rPr>
-                <w:sz w:val="22"/>
-                <w:szCs w:val="22"/>
-              </w:rPr>
-              <w:t>encourages</w:t>
-            </w:r>
-            <w:r>
-              <w:rPr>
-                <w:sz w:val="22"/>
-                <w:szCs w:val="22"/>
-              </w:rPr>
-              <w:t xml:space="preserve"> direct and engaging dialogue, allowing for quick explanation and feedback, which can greatly improve the quality of information gathered. Additionally, interviews provide a chance to establish a connection with customers, establishing an environment favorable to open and honest dialogues.</w:t>
+              <w:t xml:space="preserve"> users. This approach allows for a proper exploration of individual perspectives, requirements, preferences, and expectations in system solution. It also encourages direct and engaging dialogue, allowing for quick explanation and feedback, which can greatly improve the quality of information gathered. Additionally, interviews provide a chance to establish a connection with customers, establishing an environment favorable to open and honest dialogues.</w:t>
             </w:r>
           </w:p>
         </w:tc>
@@ -2799,21 +2753,7 @@
                 <w:sz w:val="22"/>
                 <w:szCs w:val="22"/>
               </w:rPr>
-              <w:t xml:space="preserve">Comparable system study utilizes established techniques which </w:t>
-            </w:r>
-            <w:r>
-              <w:rPr>
-                <w:sz w:val="22"/>
-                <w:szCs w:val="22"/>
-              </w:rPr>
-              <w:t>improve</w:t>
-            </w:r>
-            <w:r>
-              <w:rPr>
-                <w:sz w:val="22"/>
-                <w:szCs w:val="22"/>
-              </w:rPr>
-              <w:t xml:space="preserve"> project reliability by accepting proven processes and best practices. This not only reduces risks but also offers a strong framework for carrying out projects successfully.</w:t>
+              <w:t>Comparable system study utilizes established techniques which improve project reliability by accepting proven processes and best practices. This not only reduces risks but also offers a strong framework for carrying out projects successfully.</w:t>
             </w:r>
           </w:p>
         </w:tc>
@@ -3059,16 +2999,7 @@
           <w:sz w:val="22"/>
           <w:szCs w:val="22"/>
         </w:rPr>
-        <w:t>S</w:t>
-      </w:r>
-      <w:r>
-        <w:rPr>
-          <w:b/>
-          <w:bCs/>
-          <w:sz w:val="22"/>
-          <w:szCs w:val="22"/>
-        </w:rPr>
-        <w:t>ystem Analysis and Design</w:t>
+        <w:t>System Analysis and Design</w:t>
       </w:r>
     </w:p>
     <w:p>
@@ -4513,21 +4444,7 @@
                 <w:sz w:val="22"/>
                 <w:szCs w:val="22"/>
               </w:rPr>
-              <w:t xml:space="preserve">Yes, my biggest dissatisfaction with the existing system is with the game engine and the rating system. Traditional chess engines can fail to deliver accurate evaluation in important positions. Furthermore, players </w:t>
-            </w:r>
-            <w:r>
-              <w:rPr>
-                <w:sz w:val="22"/>
-                <w:szCs w:val="22"/>
-              </w:rPr>
-              <w:t>need</w:t>
-            </w:r>
-            <w:r>
-              <w:rPr>
-                <w:sz w:val="22"/>
-                <w:szCs w:val="22"/>
-              </w:rPr>
-              <w:t xml:space="preserve"> to engage themself in large number of games to achieve the ratings they deserve.</w:t>
+              <w:t>Yes, my biggest dissatisfaction with the existing system is with the game engine and the rating system. Traditional chess engines can fail to deliver accurate evaluation in important positions. Furthermore, players need to engage themself in large number of games to achieve the ratings they deserve.</w:t>
             </w:r>
           </w:p>
         </w:tc>
@@ -5004,21 +4921,7 @@
           <w:szCs w:val="22"/>
         </w:rPr>
         <w:lastRenderedPageBreak/>
-        <w:t xml:space="preserve">feature-rich chess website. Chess.com has evolved rapidly since it was launched, and it is now a global hub for chess lovers. With over a decade of experience, it has evolved into an extensive platform that not only provides a gaming area but also promotes a strong chess community. We are having an in-depth review of Chess.com, evaluating its strengths and weaknesses </w:t>
-      </w:r>
-      <w:r>
-        <w:rPr>
-          <w:sz w:val="22"/>
-          <w:szCs w:val="22"/>
-        </w:rPr>
-        <w:t>to</w:t>
-      </w:r>
-      <w:r>
-        <w:rPr>
-          <w:sz w:val="22"/>
-          <w:szCs w:val="22"/>
-        </w:rPr>
-        <w:t xml:space="preserve"> guide the development of our own chess platform.</w:t>
+        <w:t>feature-rich chess website. Chess.com has evolved rapidly since it was launched, and it is now a global hub for chess lovers. With over a decade of experience, it has evolved into an extensive platform that not only provides a gaming area but also promotes a strong chess community. We are having an in-depth review of Chess.com, evaluating its strengths and weaknesses to guide the development of our own chess platform.</w:t>
       </w:r>
       <w:r>
         <w:rPr>
@@ -5099,21 +5002,7 @@
           <w:sz w:val="22"/>
           <w:szCs w:val="22"/>
         </w:rPr>
-        <w:t xml:space="preserve"> a diverse and active group of chess </w:t>
-      </w:r>
-      <w:r>
-        <w:rPr>
-          <w:sz w:val="22"/>
-          <w:szCs w:val="22"/>
-        </w:rPr>
-        <w:t>players</w:t>
-      </w:r>
-      <w:r>
-        <w:rPr>
-          <w:sz w:val="22"/>
-          <w:szCs w:val="22"/>
-        </w:rPr>
-        <w:t xml:space="preserve">. This environment allows players to interact with opponents of </w:t>
+        <w:t xml:space="preserve"> a diverse and active group of chess players. This environment allows players to interact with opponents of </w:t>
       </w:r>
       <w:r>
         <w:rPr>
@@ -5169,14 +5058,7 @@
           <w:sz w:val="22"/>
           <w:szCs w:val="22"/>
         </w:rPr>
-        <w:t xml:space="preserve">Chess.com is its vast teaching resources. From instructional videos and tutorials to articles and puzzles, the website provides players with the resources they need to </w:t>
-      </w:r>
-      <w:r>
-        <w:rPr>
-          <w:sz w:val="22"/>
-          <w:szCs w:val="22"/>
-        </w:rPr>
-        <w:t xml:space="preserve">further </w:t>
+        <w:t xml:space="preserve">Chess.com is its vast teaching resources. From instructional videos and tutorials to articles and puzzles, the website provides players with the resources they need to further </w:t>
       </w:r>
       <w:r>
         <w:rPr>
@@ -5190,21 +5072,7 @@
           <w:sz w:val="22"/>
           <w:szCs w:val="22"/>
         </w:rPr>
-        <w:t xml:space="preserve"> </w:t>
-      </w:r>
-      <w:r>
-        <w:rPr>
-          <w:sz w:val="22"/>
-          <w:szCs w:val="22"/>
-        </w:rPr>
-        <w:t>their</w:t>
-      </w:r>
-      <w:r>
-        <w:rPr>
-          <w:sz w:val="22"/>
-          <w:szCs w:val="22"/>
-        </w:rPr>
-        <w:t xml:space="preserve"> chess knowledge and abilities. This dedication to player development guarantees that users have access to useful educational materials.</w:t>
+        <w:t xml:space="preserve"> their chess knowledge and abilities. This dedication to player development guarantees that users have access to useful educational materials.</w:t>
       </w:r>
     </w:p>
     <w:p>
@@ -5262,35 +5130,7 @@
           <w:sz w:val="22"/>
           <w:szCs w:val="22"/>
         </w:rPr>
-        <w:t xml:space="preserve">It provides a diversity of game variation along with time settings to meet the different needs of its user. Along with that, </w:t>
-      </w:r>
-      <w:r>
-        <w:rPr>
-          <w:sz w:val="22"/>
-          <w:szCs w:val="22"/>
-        </w:rPr>
-        <w:t>the platform</w:t>
-      </w:r>
-      <w:r>
-        <w:rPr>
-          <w:sz w:val="22"/>
-          <w:szCs w:val="22"/>
-        </w:rPr>
-        <w:t xml:space="preserve"> enables a variety of playing styles, whether players choose a rapid blitz game or a more silent and </w:t>
-      </w:r>
-      <w:r>
-        <w:rPr>
-          <w:sz w:val="22"/>
-          <w:szCs w:val="22"/>
-        </w:rPr>
-        <w:t>long-lasting</w:t>
-      </w:r>
-      <w:r>
-        <w:rPr>
-          <w:sz w:val="22"/>
-          <w:szCs w:val="22"/>
-        </w:rPr>
-        <w:t xml:space="preserve"> classical match.</w:t>
+        <w:t>It provides a diversity of game variation along with time settings to meet the different needs of its user. Along with that, the platform enables a variety of playing styles, whether players choose a rapid blitz game or a more silent and long-lasting classical match.</w:t>
       </w:r>
     </w:p>
     <w:p>
@@ -5314,14 +5154,7 @@
           <w:sz w:val="22"/>
           <w:szCs w:val="22"/>
         </w:rPr>
-        <w:t>Weakness</w:t>
-      </w:r>
-      <w:r>
-        <w:rPr>
-          <w:sz w:val="22"/>
-          <w:szCs w:val="22"/>
-        </w:rPr>
-        <w:t xml:space="preserve"> of chess.com are listed below:</w:t>
+        <w:t>Weakness of chess.com are listed below:</w:t>
       </w:r>
     </w:p>
     <w:p>
@@ -5342,21 +5175,7 @@
           <w:sz w:val="22"/>
           <w:szCs w:val="22"/>
         </w:rPr>
-        <w:t xml:space="preserve">Chess.com has some of the </w:t>
-      </w:r>
-      <w:r>
-        <w:rPr>
-          <w:sz w:val="22"/>
-          <w:szCs w:val="22"/>
-        </w:rPr>
-        <w:t>interesting</w:t>
-      </w:r>
-      <w:r>
-        <w:rPr>
-          <w:sz w:val="22"/>
-          <w:szCs w:val="22"/>
-        </w:rPr>
-        <w:t xml:space="preserve"> and helpful features</w:t>
+        <w:t>Chess.com has some of the interesting and helpful features</w:t>
       </w:r>
       <w:r>
         <w:rPr>
@@ -5566,14 +5385,7 @@
           <w:sz w:val="22"/>
           <w:szCs w:val="22"/>
         </w:rPr>
-        <w:t xml:space="preserve"> chess </w:t>
-      </w:r>
-      <w:r>
-        <w:rPr>
-          <w:sz w:val="22"/>
-          <w:szCs w:val="22"/>
-        </w:rPr>
-        <w:t>platform</w:t>
+        <w:t xml:space="preserve"> chess platform</w:t>
       </w:r>
       <w:r>
         <w:rPr>
@@ -5649,105 +5461,7 @@
           <w:szCs w:val="22"/>
         </w:rPr>
         <w:lastRenderedPageBreak/>
-        <w:t xml:space="preserve">The main difference that lichess.org offers lies in being completely free and </w:t>
-      </w:r>
-      <w:r>
-        <w:rPr>
-          <w:sz w:val="22"/>
-          <w:szCs w:val="22"/>
-        </w:rPr>
-        <w:t>open source</w:t>
-      </w:r>
-      <w:r>
-        <w:rPr>
-          <w:sz w:val="22"/>
-          <w:szCs w:val="22"/>
-        </w:rPr>
-        <w:t xml:space="preserve">. This makes sure that </w:t>
-      </w:r>
-      <w:r>
-        <w:rPr>
-          <w:sz w:val="22"/>
-          <w:szCs w:val="22"/>
-        </w:rPr>
-        <w:t>all</w:t>
-      </w:r>
-      <w:r>
-        <w:rPr>
-          <w:sz w:val="22"/>
-          <w:szCs w:val="22"/>
-        </w:rPr>
-        <w:t xml:space="preserve"> its features are available to users without any payments, </w:t>
-      </w:r>
-      <w:r>
-        <w:rPr>
-          <w:sz w:val="22"/>
-          <w:szCs w:val="22"/>
-        </w:rPr>
-        <w:t>restrictions,</w:t>
-      </w:r>
-      <w:r>
-        <w:rPr>
-          <w:sz w:val="22"/>
-          <w:szCs w:val="22"/>
-        </w:rPr>
-        <w:t xml:space="preserve"> or advertisement. This strategy not only attracts chess players but </w:t>
-      </w:r>
-      <w:r>
-        <w:rPr>
-          <w:sz w:val="22"/>
-          <w:szCs w:val="22"/>
-        </w:rPr>
-        <w:t>also</w:t>
-      </w:r>
-      <w:r>
-        <w:rPr>
-          <w:sz w:val="22"/>
-          <w:szCs w:val="22"/>
-        </w:rPr>
-        <w:t xml:space="preserve"> developers who </w:t>
-      </w:r>
-      <w:r>
-        <w:rPr>
-          <w:sz w:val="22"/>
-          <w:szCs w:val="22"/>
-        </w:rPr>
-        <w:t>want</w:t>
-      </w:r>
-      <w:r>
-        <w:rPr>
-          <w:sz w:val="22"/>
-          <w:szCs w:val="22"/>
-        </w:rPr>
-        <w:t xml:space="preserve"> to contribute </w:t>
-      </w:r>
-      <w:r>
-        <w:rPr>
-          <w:sz w:val="22"/>
-          <w:szCs w:val="22"/>
-        </w:rPr>
-        <w:t>to</w:t>
-      </w:r>
-      <w:r>
-        <w:rPr>
-          <w:sz w:val="22"/>
-          <w:szCs w:val="22"/>
-        </w:rPr>
-        <w:t xml:space="preserve"> such </w:t>
-      </w:r>
-      <w:r>
-        <w:rPr>
-          <w:sz w:val="22"/>
-          <w:szCs w:val="22"/>
-        </w:rPr>
-        <w:t>a platform</w:t>
-      </w:r>
-      <w:r>
-        <w:rPr>
-          <w:sz w:val="22"/>
-          <w:szCs w:val="22"/>
-        </w:rPr>
-        <w:t>.</w:t>
+        <w:t>The main difference that lichess.org offers lies in being completely free and open source. This makes sure that all its features are available to users without any payments, restrictions, or advertisement. This strategy not only attracts chess players but also developers who want to contribute to such a platform.</w:t>
       </w:r>
     </w:p>
     <w:p>
@@ -5767,28 +5481,7 @@
           <w:sz w:val="22"/>
           <w:szCs w:val="22"/>
         </w:rPr>
-        <w:t>Even though</w:t>
-      </w:r>
-      <w:r>
-        <w:rPr>
-          <w:sz w:val="22"/>
-          <w:szCs w:val="22"/>
-        </w:rPr>
-        <w:t xml:space="preserve"> it is completely free, this chess platform has an extraordinary set of features. A strong game analysis tool, a wide variety of chess gaming </w:t>
-      </w:r>
-      <w:r>
-        <w:rPr>
-          <w:sz w:val="22"/>
-          <w:szCs w:val="22"/>
-        </w:rPr>
-        <w:t>modes</w:t>
-      </w:r>
-      <w:r>
-        <w:rPr>
-          <w:sz w:val="22"/>
-          <w:szCs w:val="22"/>
-        </w:rPr>
-        <w:t>, and proper training tools are some of the features. It also provides an open API, which encourages developers to create chess-related projects.</w:t>
+        <w:t>Even though it is completely free, this chess platform has an extraordinary set of features. A strong game analysis tool, a wide variety of chess gaming modes, and proper training tools are some of the features. It also provides an open API, which encourages developers to create chess-related projects.</w:t>
       </w:r>
     </w:p>
     <w:p>
@@ -5862,21 +5555,7 @@
           <w:sz w:val="22"/>
           <w:szCs w:val="22"/>
         </w:rPr>
-        <w:t xml:space="preserve">The status of lichess.org as a nonprofit organization can lead to many problems. Such problems </w:t>
-      </w:r>
-      <w:r>
-        <w:rPr>
-          <w:sz w:val="22"/>
-          <w:szCs w:val="22"/>
-        </w:rPr>
-        <w:t>include</w:t>
-      </w:r>
-      <w:r>
-        <w:rPr>
-          <w:sz w:val="22"/>
-          <w:szCs w:val="22"/>
-        </w:rPr>
-        <w:t xml:space="preserve"> </w:t>
+        <w:t xml:space="preserve">The status of lichess.org as a nonprofit organization can lead to many problems. Such problems include </w:t>
       </w:r>
       <w:r>
         <w:rPr>
@@ -5962,49 +5641,7 @@
           <w:sz w:val="22"/>
           <w:szCs w:val="22"/>
         </w:rPr>
-        <w:t xml:space="preserve">In conclusion, lichess.org is a </w:t>
-      </w:r>
-      <w:r>
-        <w:rPr>
-          <w:sz w:val="22"/>
-          <w:szCs w:val="22"/>
-        </w:rPr>
-        <w:t>competitive</w:t>
-      </w:r>
-      <w:r>
-        <w:rPr>
-          <w:sz w:val="22"/>
-          <w:szCs w:val="22"/>
-        </w:rPr>
-        <w:t xml:space="preserve"> online chess platform which has a good reputation for its dedication to open-source ideals and free access. Its wide range of features, active community, and commitment to fair play makes this platform </w:t>
-      </w:r>
-      <w:r>
-        <w:rPr>
-          <w:sz w:val="22"/>
-          <w:szCs w:val="22"/>
-        </w:rPr>
-        <w:t>a strong</w:t>
-      </w:r>
-      <w:r>
-        <w:rPr>
-          <w:sz w:val="22"/>
-          <w:szCs w:val="22"/>
-        </w:rPr>
-        <w:t xml:space="preserve"> competitor. However, financial resources and user interface design are still under </w:t>
-      </w:r>
-      <w:r>
-        <w:rPr>
-          <w:sz w:val="22"/>
-          <w:szCs w:val="22"/>
-        </w:rPr>
-        <w:t>the area</w:t>
-      </w:r>
-      <w:r>
-        <w:rPr>
-          <w:sz w:val="22"/>
-          <w:szCs w:val="22"/>
-        </w:rPr>
-        <w:t xml:space="preserve"> of improvement.</w:t>
+        <w:t>In conclusion, lichess.org is a competitive online chess platform which has a good reputation for its dedication to open-source ideals and free access. Its wide range of features, active community, and commitment to fair play makes this platform a strong competitor. However, financial resources and user interface design are still under the area of improvement.</w:t>
       </w:r>
     </w:p>
     <w:p>
@@ -6046,26 +5683,535 @@
       <w:pPr>
         <w:ind w:left="360"/>
         <w:rPr>
-          <w:b/>
-          <w:bCs/>
-          <w:sz w:val="28"/>
-          <w:szCs w:val="28"/>
-        </w:rPr>
-      </w:pPr>
+          <w:sz w:val="22"/>
+          <w:szCs w:val="22"/>
+        </w:rPr>
+      </w:pPr>
+      <w:r>
+        <w:rPr>
+          <w:sz w:val="22"/>
+          <w:szCs w:val="22"/>
+        </w:rPr>
+        <w:t>This section investigates the findings from our observations of Chess.com, lichess.org, and the Stockfish chess engine. These observations will be helpful in finding the specifications for our chess project. We will gather important knowledge on user behaviors, platform functionalities, and the chess engine's decision-making processes by closely looking into the features and procedures of these platforms.</w:t>
+      </w:r>
     </w:p>
     <w:p>
       <w:pPr>
         <w:ind w:left="360"/>
         <w:rPr>
-          <w:b/>
-          <w:bCs/>
-          <w:sz w:val="28"/>
-          <w:szCs w:val="28"/>
-        </w:rPr>
-      </w:pPr>
-    </w:p>
-    <w:p>
-      <w:pPr>
+          <w:sz w:val="22"/>
+          <w:szCs w:val="22"/>
+        </w:rPr>
+      </w:pPr>
+    </w:p>
+    <w:p>
+      <w:pPr>
+        <w:ind w:left="360"/>
+        <w:rPr>
+          <w:sz w:val="22"/>
+          <w:szCs w:val="22"/>
+        </w:rPr>
+      </w:pPr>
+      <w:r>
+        <w:rPr>
+          <w:sz w:val="22"/>
+          <w:szCs w:val="22"/>
+        </w:rPr>
+        <w:t>Some significant observation in online chess platform is mentioned below:</w:t>
+      </w:r>
+    </w:p>
+    <w:p>
+      <w:pPr>
+        <w:pStyle w:val="ListParagraph"/>
+        <w:numPr>
+          <w:ilvl w:val="0"/>
+          <w:numId w:val="12"/>
+        </w:numPr>
+        <w:ind w:left="540" w:firstLine="0"/>
+        <w:rPr>
+          <w:sz w:val="22"/>
+          <w:szCs w:val="22"/>
+        </w:rPr>
+      </w:pPr>
+      <w:r>
+        <w:rPr>
+          <w:sz w:val="22"/>
+          <w:szCs w:val="22"/>
+        </w:rPr>
+        <w:t xml:space="preserve"> Attractive User Interface:</w:t>
+      </w:r>
+    </w:p>
+    <w:p>
+      <w:pPr>
+        <w:pStyle w:val="ListParagraph"/>
+        <w:ind w:left="450"/>
+        <w:rPr>
+          <w:sz w:val="22"/>
+          <w:szCs w:val="22"/>
+        </w:rPr>
+      </w:pPr>
+      <w:r>
+        <w:rPr>
+          <w:sz w:val="22"/>
+          <w:szCs w:val="22"/>
+        </w:rPr>
+        <w:t>Both chess.com and lichess.org have impressive user-friendly and visually appealing interfaces that significantly contribute to the online chess gaming experience. Chess.com has a simple design with clearly displayed chessboards, game controllers, dashboard an</w:t>
+      </w:r>
+      <w:r>
+        <w:rPr>
+          <w:sz w:val="22"/>
+          <w:szCs w:val="22"/>
+        </w:rPr>
+        <w:t xml:space="preserve">d </w:t>
+      </w:r>
+      <w:r>
+        <w:rPr>
+          <w:sz w:val="22"/>
+          <w:szCs w:val="22"/>
+        </w:rPr>
+        <w:t xml:space="preserve">navigation making it very simple to use. It also provides a full range of tools and materials for improving chess knowledge. lichess.org, on the other hand, focuses on responsiveness and minimum design with the idea of offering a clean design that favors chess players. Users can customize their experience by choosing </w:t>
+      </w:r>
+      <w:r>
+        <w:rPr>
+          <w:sz w:val="22"/>
+          <w:szCs w:val="22"/>
+        </w:rPr>
+        <w:t>a variety</w:t>
+      </w:r>
+      <w:r>
+        <w:rPr>
+          <w:sz w:val="22"/>
+          <w:szCs w:val="22"/>
+        </w:rPr>
+        <w:t xml:space="preserve"> of </w:t>
+      </w:r>
+      <w:r>
+        <w:rPr>
+          <w:sz w:val="22"/>
+          <w:szCs w:val="22"/>
+        </w:rPr>
+        <w:t>boards</w:t>
+      </w:r>
+      <w:r>
+        <w:rPr>
+          <w:sz w:val="22"/>
+          <w:szCs w:val="22"/>
+        </w:rPr>
+        <w:t xml:space="preserve"> </w:t>
+      </w:r>
+      <w:r>
+        <w:rPr>
+          <w:sz w:val="22"/>
+          <w:szCs w:val="22"/>
+        </w:rPr>
+        <w:t xml:space="preserve">and pieces </w:t>
+      </w:r>
+      <w:r>
+        <w:rPr>
+          <w:sz w:val="22"/>
+          <w:szCs w:val="22"/>
+        </w:rPr>
+        <w:t>representing</w:t>
+      </w:r>
+      <w:r>
+        <w:rPr>
+          <w:sz w:val="22"/>
+          <w:szCs w:val="22"/>
+        </w:rPr>
+        <w:t xml:space="preserve"> their taste</w:t>
+      </w:r>
+      <w:r>
+        <w:rPr>
+          <w:sz w:val="22"/>
+          <w:szCs w:val="22"/>
+        </w:rPr>
+        <w:t xml:space="preserve">. Both platforms' interface designs </w:t>
+      </w:r>
+      <w:r>
+        <w:rPr>
+          <w:sz w:val="22"/>
+          <w:szCs w:val="22"/>
+        </w:rPr>
+        <w:t>prioritize</w:t>
+      </w:r>
+      <w:r>
+        <w:rPr>
+          <w:sz w:val="22"/>
+          <w:szCs w:val="22"/>
+        </w:rPr>
+        <w:t xml:space="preserve"> comforting user experience by giving quick</w:t>
+      </w:r>
+      <w:r>
+        <w:rPr>
+          <w:sz w:val="22"/>
+          <w:szCs w:val="22"/>
+        </w:rPr>
+        <w:t xml:space="preserve"> access to </w:t>
+      </w:r>
+      <w:r>
+        <w:rPr>
+          <w:sz w:val="22"/>
+          <w:szCs w:val="22"/>
+        </w:rPr>
+        <w:t>important</w:t>
+      </w:r>
+      <w:r>
+        <w:rPr>
+          <w:sz w:val="22"/>
+          <w:szCs w:val="22"/>
+        </w:rPr>
+        <w:t xml:space="preserve"> functionality</w:t>
+      </w:r>
+      <w:r>
+        <w:rPr>
+          <w:sz w:val="22"/>
+          <w:szCs w:val="22"/>
+        </w:rPr>
+        <w:t xml:space="preserve"> which</w:t>
+      </w:r>
+      <w:r>
+        <w:rPr>
+          <w:sz w:val="22"/>
+          <w:szCs w:val="22"/>
+        </w:rPr>
+        <w:t xml:space="preserve"> deliver</w:t>
+      </w:r>
+      <w:r>
+        <w:rPr>
+          <w:sz w:val="22"/>
+          <w:szCs w:val="22"/>
+        </w:rPr>
+        <w:t>s</w:t>
+      </w:r>
+      <w:r>
+        <w:rPr>
+          <w:sz w:val="22"/>
+          <w:szCs w:val="22"/>
+        </w:rPr>
+        <w:t xml:space="preserve"> a satisfying user experience.</w:t>
+      </w:r>
+    </w:p>
+    <w:p>
+      <w:pPr>
+        <w:pStyle w:val="ListParagraph"/>
+        <w:ind w:left="990" w:hanging="90"/>
+        <w:rPr>
+          <w:sz w:val="22"/>
+          <w:szCs w:val="22"/>
+        </w:rPr>
+      </w:pPr>
+    </w:p>
+    <w:p>
+      <w:pPr>
+        <w:pStyle w:val="ListParagraph"/>
+        <w:numPr>
+          <w:ilvl w:val="0"/>
+          <w:numId w:val="12"/>
+        </w:numPr>
+        <w:ind w:left="810" w:hanging="270"/>
+        <w:rPr>
+          <w:sz w:val="22"/>
+          <w:szCs w:val="22"/>
+        </w:rPr>
+      </w:pPr>
+      <w:r>
+        <w:rPr>
+          <w:sz w:val="22"/>
+          <w:szCs w:val="22"/>
+        </w:rPr>
+        <w:t>Well implementation of ratings</w:t>
+      </w:r>
+    </w:p>
+    <w:p>
+      <w:pPr>
+        <w:pStyle w:val="ListParagraph"/>
+        <w:tabs>
+          <w:tab w:val="left" w:pos="720"/>
+        </w:tabs>
+        <w:rPr>
+          <w:sz w:val="22"/>
+          <w:szCs w:val="22"/>
+        </w:rPr>
+      </w:pPr>
+      <w:r>
+        <w:rPr>
+          <w:sz w:val="22"/>
+          <w:szCs w:val="22"/>
+        </w:rPr>
+        <w:t>Both platforms have a strong dedication for well implementation of rating systems. The dynamic matchmaking algorithm between</w:t>
+      </w:r>
+      <w:r>
+        <w:rPr>
+          <w:sz w:val="22"/>
+          <w:szCs w:val="22"/>
+        </w:rPr>
+        <w:t xml:space="preserve"> similar</w:t>
+      </w:r>
+      <w:r>
+        <w:rPr>
+          <w:sz w:val="22"/>
+          <w:szCs w:val="22"/>
+        </w:rPr>
+        <w:t xml:space="preserve"> rat</w:t>
+      </w:r>
+      <w:r>
+        <w:rPr>
+          <w:sz w:val="22"/>
+          <w:szCs w:val="22"/>
+        </w:rPr>
+        <w:t>ing</w:t>
+      </w:r>
+      <w:r>
+        <w:rPr>
+          <w:sz w:val="22"/>
+          <w:szCs w:val="22"/>
+        </w:rPr>
+        <w:t xml:space="preserve"> opponents is very impressive. Along with that the statistical algorithms for increasing or decreasing rating </w:t>
+      </w:r>
+      <w:r>
+        <w:rPr>
+          <w:sz w:val="22"/>
+          <w:szCs w:val="22"/>
+        </w:rPr>
+        <w:t>after each match completion</w:t>
+      </w:r>
+      <w:r>
+        <w:rPr>
+          <w:sz w:val="22"/>
+          <w:szCs w:val="22"/>
+        </w:rPr>
+        <w:t xml:space="preserve"> ensures </w:t>
+      </w:r>
+      <w:r>
+        <w:rPr>
+          <w:sz w:val="22"/>
+          <w:szCs w:val="22"/>
+        </w:rPr>
+        <w:t>update in</w:t>
+      </w:r>
+      <w:r>
+        <w:rPr>
+          <w:sz w:val="22"/>
+          <w:szCs w:val="22"/>
+        </w:rPr>
+        <w:t xml:space="preserve"> players rating.</w:t>
+      </w:r>
+    </w:p>
+    <w:p>
+      <w:pPr>
+        <w:pStyle w:val="ListParagraph"/>
+        <w:rPr>
+          <w:sz w:val="22"/>
+          <w:szCs w:val="22"/>
+        </w:rPr>
+      </w:pPr>
+    </w:p>
+    <w:p>
+      <w:pPr>
+        <w:pStyle w:val="ListParagraph"/>
+        <w:numPr>
+          <w:ilvl w:val="0"/>
+          <w:numId w:val="12"/>
+        </w:numPr>
+        <w:ind w:left="810" w:hanging="270"/>
+        <w:rPr>
+          <w:sz w:val="22"/>
+          <w:szCs w:val="22"/>
+        </w:rPr>
+      </w:pPr>
+      <w:r>
+        <w:rPr>
+          <w:sz w:val="22"/>
+          <w:szCs w:val="22"/>
+        </w:rPr>
+        <w:t>Working mechanism of stockfish</w:t>
+      </w:r>
+    </w:p>
+    <w:p>
+      <w:pPr>
+        <w:pStyle w:val="ListParagraph"/>
+        <w:ind w:left="1080"/>
+        <w:rPr>
+          <w:sz w:val="22"/>
+          <w:szCs w:val="22"/>
+        </w:rPr>
+      </w:pPr>
+      <w:r>
+        <w:rPr>
+          <w:sz w:val="22"/>
+          <w:szCs w:val="22"/>
+        </w:rPr>
+        <w:t>Observing how Stockfish chooses the best move and evaluates chess positions is an important part of knowing how it works. This task observation is carried out by running Stockfish in the command-line for</w:t>
+      </w:r>
+      <w:r>
+        <w:rPr>
+          <w:sz w:val="22"/>
+          <w:szCs w:val="22"/>
+        </w:rPr>
+        <w:t xml:space="preserve"> information related to</w:t>
+      </w:r>
+      <w:r>
+        <w:rPr>
+          <w:sz w:val="22"/>
+          <w:szCs w:val="22"/>
+        </w:rPr>
+        <w:t xml:space="preserve"> analyzing positions and moves with commands.</w:t>
+      </w:r>
+      <w:r>
+        <w:rPr>
+          <w:sz w:val="22"/>
+          <w:szCs w:val="22"/>
+        </w:rPr>
+        <w:br/>
+      </w:r>
+      <w:r>
+        <w:rPr>
+          <w:sz w:val="22"/>
+          <w:szCs w:val="22"/>
+        </w:rPr>
+        <w:br/>
+        <w:t>Command for finding best move with specific depth and fen position in stockfish.</w:t>
+      </w:r>
+    </w:p>
+    <w:p>
+      <w:pPr>
+        <w:pStyle w:val="ListParagraph"/>
+        <w:ind w:left="1080"/>
+        <w:rPr>
+          <w:sz w:val="22"/>
+          <w:szCs w:val="22"/>
+        </w:rPr>
+      </w:pPr>
+      <w:r>
+        <w:rPr>
+          <w:noProof/>
+          <w:sz w:val="22"/>
+          <w:szCs w:val="22"/>
+        </w:rPr>
+        <w:drawing>
+          <wp:inline distT="0" distB="0" distL="0" distR="0" wp14:anchorId="35BA4D93" wp14:editId="736B7FA3">
+            <wp:extent cx="5291667" cy="699770"/>
+            <wp:effectExtent l="0" t="0" r="4445" b="5080"/>
+            <wp:docPr id="1241565107" name="Picture 1" descr="A black background with white text&#10;&#10;Description automatically generated"/>
+            <wp:cNvGraphicFramePr>
+              <a:graphicFrameLocks xmlns:a="http://schemas.openxmlformats.org/drawingml/2006/main" noChangeAspect="1"/>
+            </wp:cNvGraphicFramePr>
+            <a:graphic xmlns:a="http://schemas.openxmlformats.org/drawingml/2006/main">
+              <a:graphicData uri="http://schemas.openxmlformats.org/drawingml/2006/picture">
+                <pic:pic xmlns:pic="http://schemas.openxmlformats.org/drawingml/2006/picture">
+                  <pic:nvPicPr>
+                    <pic:cNvPr id="1241565107" name="Picture 1" descr="A black background with white text&#10;&#10;Description automatically generated"/>
+                    <pic:cNvPicPr/>
+                  </pic:nvPicPr>
+                  <pic:blipFill>
+                    <a:blip r:embed="rId5"/>
+                    <a:stretch>
+                      <a:fillRect/>
+                    </a:stretch>
+                  </pic:blipFill>
+                  <pic:spPr>
+                    <a:xfrm>
+                      <a:off x="0" y="0"/>
+                      <a:ext cx="5297089" cy="700487"/>
+                    </a:xfrm>
+                    <a:prstGeom prst="rect">
+                      <a:avLst/>
+                    </a:prstGeom>
+                  </pic:spPr>
+                </pic:pic>
+              </a:graphicData>
+            </a:graphic>
+          </wp:inline>
+        </w:drawing>
+      </w:r>
+    </w:p>
+    <w:p>
+      <w:pPr>
+        <w:pStyle w:val="ListParagraph"/>
+        <w:ind w:left="1080"/>
+        <w:rPr>
+          <w:sz w:val="22"/>
+          <w:szCs w:val="22"/>
+        </w:rPr>
+      </w:pPr>
+      <w:r>
+        <w:rPr>
+          <w:sz w:val="22"/>
+          <w:szCs w:val="22"/>
+        </w:rPr>
+        <w:t xml:space="preserve">Output generated by </w:t>
+      </w:r>
+      <w:r>
+        <w:rPr>
+          <w:sz w:val="22"/>
+          <w:szCs w:val="22"/>
+        </w:rPr>
+        <w:t>stockfish</w:t>
+      </w:r>
+      <w:r>
+        <w:rPr>
+          <w:sz w:val="22"/>
+          <w:szCs w:val="22"/>
+        </w:rPr>
+        <w:t>.</w:t>
+      </w:r>
+    </w:p>
+    <w:p>
+      <w:pPr>
+        <w:pStyle w:val="ListParagraph"/>
+        <w:ind w:left="1080"/>
+        <w:rPr>
+          <w:sz w:val="22"/>
+          <w:szCs w:val="22"/>
+        </w:rPr>
+      </w:pPr>
+      <w:r>
+        <w:rPr>
+          <w:noProof/>
+          <w:sz w:val="22"/>
+          <w:szCs w:val="22"/>
+        </w:rPr>
+        <w:drawing>
+          <wp:inline distT="0" distB="0" distL="0" distR="0" wp14:anchorId="21B5D322" wp14:editId="4997E050">
+            <wp:extent cx="5274733" cy="2527935"/>
+            <wp:effectExtent l="0" t="0" r="2540" b="5715"/>
+            <wp:docPr id="1597005359" name="Picture 1" descr="A screenshot of a computer screen&#10;&#10;Description automatically generated"/>
+            <wp:cNvGraphicFramePr>
+              <a:graphicFrameLocks xmlns:a="http://schemas.openxmlformats.org/drawingml/2006/main" noChangeAspect="1"/>
+            </wp:cNvGraphicFramePr>
+            <a:graphic xmlns:a="http://schemas.openxmlformats.org/drawingml/2006/main">
+              <a:graphicData uri="http://schemas.openxmlformats.org/drawingml/2006/picture">
+                <pic:pic xmlns:pic="http://schemas.openxmlformats.org/drawingml/2006/picture">
+                  <pic:nvPicPr>
+                    <pic:cNvPr id="1597005359" name="Picture 1" descr="A screenshot of a computer screen&#10;&#10;Description automatically generated"/>
+                    <pic:cNvPicPr/>
+                  </pic:nvPicPr>
+                  <pic:blipFill>
+                    <a:blip r:embed="rId6"/>
+                    <a:stretch>
+                      <a:fillRect/>
+                    </a:stretch>
+                  </pic:blipFill>
+                  <pic:spPr>
+                    <a:xfrm>
+                      <a:off x="0" y="0"/>
+                      <a:ext cx="5276608" cy="2528834"/>
+                    </a:xfrm>
+                    <a:prstGeom prst="rect">
+                      <a:avLst/>
+                    </a:prstGeom>
+                  </pic:spPr>
+                </pic:pic>
+              </a:graphicData>
+            </a:graphic>
+          </wp:inline>
+        </w:drawing>
+      </w:r>
+    </w:p>
+    <w:p>
+      <w:pPr>
+        <w:pStyle w:val="ListParagraph"/>
+        <w:ind w:left="1080"/>
         <w:rPr>
           <w:sz w:val="22"/>
           <w:szCs w:val="22"/>
@@ -6136,6 +6282,25 @@
     </w:p>
     <w:p>
       <w:pPr>
+        <w:ind w:left="630"/>
+      </w:pPr>
+      <w:r>
+        <w:t>After conducting interview and a study of comparable systems following problem domains are identified:</w:t>
+      </w:r>
+    </w:p>
+    <w:p>
+      <w:pPr>
+        <w:ind w:left="540"/>
+        <w:rPr>
+          <w:b/>
+          <w:bCs/>
+          <w:sz w:val="28"/>
+          <w:szCs w:val="28"/>
+        </w:rPr>
+      </w:pPr>
+    </w:p>
+    <w:p>
+      <w:pPr>
         <w:pStyle w:val="ListParagraph"/>
         <w:numPr>
           <w:ilvl w:val="2"/>
@@ -6385,6 +6550,7 @@
           <w:sz w:val="28"/>
           <w:szCs w:val="28"/>
         </w:rPr>
+        <w:lastRenderedPageBreak/>
         <w:t>Conclusion</w:t>
       </w:r>
     </w:p>
@@ -6435,7 +6601,6 @@
           <w:sz w:val="28"/>
           <w:szCs w:val="28"/>
         </w:rPr>
-        <w:lastRenderedPageBreak/>
         <w:t>Appendix 1 – Project Timescales</w:t>
       </w:r>
     </w:p>
@@ -7284,6 +7449,119 @@
     </w:lvl>
   </w:abstractNum>
   <w:abstractNum w:abstractNumId="7" w15:restartNumberingAfterBreak="0">
+    <w:nsid w:val="2E0244E1"/>
+    <w:multiLevelType w:val="hybridMultilevel"/>
+    <w:tmpl w:val="53BCABA6"/>
+    <w:lvl w:ilvl="0" w:tplc="04090001">
+      <w:start w:val="1"/>
+      <w:numFmt w:val="bullet"/>
+      <w:lvlText w:val=""/>
+      <w:lvlJc w:val="left"/>
+      <w:pPr>
+        <w:ind w:left="1080" w:hanging="360"/>
+      </w:pPr>
+      <w:rPr>
+        <w:rFonts w:ascii="Symbol" w:hAnsi="Symbol" w:hint="default"/>
+      </w:rPr>
+    </w:lvl>
+    <w:lvl w:ilvl="1" w:tplc="04090003" w:tentative="1">
+      <w:start w:val="1"/>
+      <w:numFmt w:val="bullet"/>
+      <w:lvlText w:val="o"/>
+      <w:lvlJc w:val="left"/>
+      <w:pPr>
+        <w:ind w:left="1800" w:hanging="360"/>
+      </w:pPr>
+      <w:rPr>
+        <w:rFonts w:ascii="Courier New" w:hAnsi="Courier New" w:cs="Courier New" w:hint="default"/>
+      </w:rPr>
+    </w:lvl>
+    <w:lvl w:ilvl="2" w:tplc="04090005" w:tentative="1">
+      <w:start w:val="1"/>
+      <w:numFmt w:val="bullet"/>
+      <w:lvlText w:val=""/>
+      <w:lvlJc w:val="left"/>
+      <w:pPr>
+        <w:ind w:left="2520" w:hanging="360"/>
+      </w:pPr>
+      <w:rPr>
+        <w:rFonts w:ascii="Wingdings" w:hAnsi="Wingdings" w:hint="default"/>
+      </w:rPr>
+    </w:lvl>
+    <w:lvl w:ilvl="3" w:tplc="04090001" w:tentative="1">
+      <w:start w:val="1"/>
+      <w:numFmt w:val="bullet"/>
+      <w:lvlText w:val=""/>
+      <w:lvlJc w:val="left"/>
+      <w:pPr>
+        <w:ind w:left="3240" w:hanging="360"/>
+      </w:pPr>
+      <w:rPr>
+        <w:rFonts w:ascii="Symbol" w:hAnsi="Symbol" w:hint="default"/>
+      </w:rPr>
+    </w:lvl>
+    <w:lvl w:ilvl="4" w:tplc="04090003" w:tentative="1">
+      <w:start w:val="1"/>
+      <w:numFmt w:val="bullet"/>
+      <w:lvlText w:val="o"/>
+      <w:lvlJc w:val="left"/>
+      <w:pPr>
+        <w:ind w:left="3960" w:hanging="360"/>
+      </w:pPr>
+      <w:rPr>
+        <w:rFonts w:ascii="Courier New" w:hAnsi="Courier New" w:cs="Courier New" w:hint="default"/>
+      </w:rPr>
+    </w:lvl>
+    <w:lvl w:ilvl="5" w:tplc="04090005" w:tentative="1">
+      <w:start w:val="1"/>
+      <w:numFmt w:val="bullet"/>
+      <w:lvlText w:val=""/>
+      <w:lvlJc w:val="left"/>
+      <w:pPr>
+        <w:ind w:left="4680" w:hanging="360"/>
+      </w:pPr>
+      <w:rPr>
+        <w:rFonts w:ascii="Wingdings" w:hAnsi="Wingdings" w:hint="default"/>
+      </w:rPr>
+    </w:lvl>
+    <w:lvl w:ilvl="6" w:tplc="04090001" w:tentative="1">
+      <w:start w:val="1"/>
+      <w:numFmt w:val="bullet"/>
+      <w:lvlText w:val=""/>
+      <w:lvlJc w:val="left"/>
+      <w:pPr>
+        <w:ind w:left="5400" w:hanging="360"/>
+      </w:pPr>
+      <w:rPr>
+        <w:rFonts w:ascii="Symbol" w:hAnsi="Symbol" w:hint="default"/>
+      </w:rPr>
+    </w:lvl>
+    <w:lvl w:ilvl="7" w:tplc="04090003" w:tentative="1">
+      <w:start w:val="1"/>
+      <w:numFmt w:val="bullet"/>
+      <w:lvlText w:val="o"/>
+      <w:lvlJc w:val="left"/>
+      <w:pPr>
+        <w:ind w:left="6120" w:hanging="360"/>
+      </w:pPr>
+      <w:rPr>
+        <w:rFonts w:ascii="Courier New" w:hAnsi="Courier New" w:cs="Courier New" w:hint="default"/>
+      </w:rPr>
+    </w:lvl>
+    <w:lvl w:ilvl="8" w:tplc="04090005" w:tentative="1">
+      <w:start w:val="1"/>
+      <w:numFmt w:val="bullet"/>
+      <w:lvlText w:val=""/>
+      <w:lvlJc w:val="left"/>
+      <w:pPr>
+        <w:ind w:left="6840" w:hanging="360"/>
+      </w:pPr>
+      <w:rPr>
+        <w:rFonts w:ascii="Wingdings" w:hAnsi="Wingdings" w:hint="default"/>
+      </w:rPr>
+    </w:lvl>
+  </w:abstractNum>
+  <w:abstractNum w:abstractNumId="8" w15:restartNumberingAfterBreak="0">
     <w:nsid w:val="382403B1"/>
     <w:multiLevelType w:val="hybridMultilevel"/>
     <w:tmpl w:val="7C02B9B0"/>
@@ -7396,7 +7674,7 @@
       </w:rPr>
     </w:lvl>
   </w:abstractNum>
-  <w:abstractNum w:abstractNumId="8" w15:restartNumberingAfterBreak="0">
+  <w:abstractNum w:abstractNumId="9" w15:restartNumberingAfterBreak="0">
     <w:nsid w:val="5BF51B58"/>
     <w:multiLevelType w:val="hybridMultilevel"/>
     <w:tmpl w:val="1F66E5BC"/>
@@ -7509,7 +7787,7 @@
       </w:rPr>
     </w:lvl>
   </w:abstractNum>
-  <w:abstractNum w:abstractNumId="9" w15:restartNumberingAfterBreak="0">
+  <w:abstractNum w:abstractNumId="10" w15:restartNumberingAfterBreak="0">
     <w:nsid w:val="5CDA4EFB"/>
     <w:multiLevelType w:val="hybridMultilevel"/>
     <w:tmpl w:val="6E3E9B32"/>
@@ -7622,7 +7900,7 @@
       </w:rPr>
     </w:lvl>
   </w:abstractNum>
-  <w:abstractNum w:abstractNumId="10" w15:restartNumberingAfterBreak="0">
+  <w:abstractNum w:abstractNumId="11" w15:restartNumberingAfterBreak="0">
     <w:nsid w:val="68A840AF"/>
     <w:multiLevelType w:val="hybridMultilevel"/>
     <w:tmpl w:val="593CC2A2"/>
@@ -7748,10 +8026,10 @@
     <w:abstractNumId w:val="2"/>
   </w:num>
   <w:num w:numId="5" w16cid:durableId="219444891">
-    <w:abstractNumId w:val="8"/>
+    <w:abstractNumId w:val="9"/>
   </w:num>
   <w:num w:numId="6" w16cid:durableId="2099397832">
-    <w:abstractNumId w:val="10"/>
+    <w:abstractNumId w:val="11"/>
   </w:num>
   <w:num w:numId="7" w16cid:durableId="565720892">
     <w:abstractNumId w:val="3"/>
@@ -7760,13 +8038,16 @@
     <w:abstractNumId w:val="6"/>
   </w:num>
   <w:num w:numId="9" w16cid:durableId="1740129052">
-    <w:abstractNumId w:val="9"/>
+    <w:abstractNumId w:val="10"/>
   </w:num>
   <w:num w:numId="10" w16cid:durableId="1381594758">
-    <w:abstractNumId w:val="7"/>
+    <w:abstractNumId w:val="8"/>
   </w:num>
   <w:num w:numId="11" w16cid:durableId="74909832">
     <w:abstractNumId w:val="0"/>
+  </w:num>
+  <w:num w:numId="12" w16cid:durableId="1262303116">
+    <w:abstractNumId w:val="7"/>
   </w:num>
 </w:numbering>
 </file>

</xml_diff>